<commit_message>
architectural design half ready
</commit_message>
<xml_diff>
--- a/docs/specification.docx
+++ b/docs/specification.docx
@@ -67,7 +67,7 @@
         </w:numPr>
       </w:pPr>
       <w:r>
-        <w:t>C, C++, Java (és opciónálisan későbbi verziókban további nyelvek) beolvasása (program felületén írva), lefordítása, hibák kiiratása, standard inputra, outputra írás/olvasás, eredmény ellenőrzése</w:t>
+        <w:t>C, C++, Java (és opciónálisan későbbi verziókban további nyelvek) beolvasása (program felületén írva), lefordítása, standard inputra, outputra írás/olvasás, eredmény ellenőrzése</w:t>
       </w:r>
     </w:p>
     <w:p>
@@ -91,11 +91,22 @@
         </w:numPr>
       </w:pPr>
       <w:r>
-        <w:t>különböző fajtájú, alkoholszázalékú italok tárolása felhasználóra szabva mennyiséggel (ellenőrizhető legyen, hogy valóban mindent megivott-e) és azokból különböző eseményeket, követően különböző mennyiségek</w:t>
+        <w:t>különböző fajtájú, alkoholszázalékú italok tárolása fel</w:t>
+      </w:r>
+      <w:r>
+        <w:t xml:space="preserve">használóra szabva mennyiséggel </w:t>
+      </w:r>
+      <w:r>
+        <w:t>és azokból különböző eseményeket, követően különböző mennyiségek</w:t>
+      </w:r>
+      <w:r>
+        <w:t xml:space="preserve"> (átváltás kortyra)</w:t>
       </w:r>
       <w:r>
         <w:t xml:space="preserve"> elfogyasztására felhívás</w:t>
       </w:r>
+      <w:bookmarkStart w:id="0" w:name="_GoBack"/>
+      <w:bookmarkEnd w:id="0"/>
     </w:p>
     <w:p>
       <w:pPr>
@@ -279,13 +290,10 @@
         </w:numPr>
       </w:pPr>
       <w:r>
-        <w:t>feladat</w:t>
-      </w:r>
-      <w:r>
-        <w:t>ok</w:t>
-      </w:r>
-      <w:r>
-        <w:t xml:space="preserve"> részleg:</w:t>
+        <w:t xml:space="preserve">megoldások </w:t>
+      </w:r>
+      <w:r>
+        <w:t>részleg:</w:t>
       </w:r>
     </w:p>
     <w:p>
@@ -394,6 +402,18 @@
       </w:pPr>
       <w:r>
         <w:t>helyes beküldések aránya</w:t>
+      </w:r>
+    </w:p>
+    <w:p>
+      <w:pPr>
+        <w:pStyle w:val="Listaszerbekezds"/>
+        <w:numPr>
+          <w:ilvl w:val="1"/>
+          <w:numId w:val="3"/>
+        </w:numPr>
+      </w:pPr>
+      <w:r>
+        <w:t>megoldták-e</w:t>
       </w:r>
     </w:p>
     <w:p>
@@ -716,12 +736,7 @@
         <w:t xml:space="preserve"> </w:t>
       </w:r>
       <w:r>
-        <w:t>min</w:t>
-      </w:r>
-      <w:bookmarkStart w:id="0" w:name="_GoBack"/>
-      <w:bookmarkEnd w:id="0"/>
-      <w:r>
-        <w:t>den doksit átnézni és frissíteni. Levonni a következtetéseket (validation.doc).</w:t>
+        <w:t>minden doksit átnézni és frissíteni. Levonni a következtetéseket (validation.doc).</w:t>
       </w:r>
     </w:p>
     <w:sectPr>

</xml_diff>

<commit_message>
more methods declared, diagrams upadated
</commit_message>
<xml_diff>
--- a/docs/specification.docx
+++ b/docs/specification.docx
@@ -322,6 +322,20 @@
       <w:r>
         <w:t>, abba önt</w:t>
       </w:r>
+    </w:p>
+    <w:p>
+      <w:pPr>
+        <w:pStyle w:val="Listaszerbekezds"/>
+        <w:numPr>
+          <w:ilvl w:val="1"/>
+          <w:numId w:val="3"/>
+        </w:numPr>
+      </w:pPr>
+      <w:r>
+        <w:t>jegyezni eddig mennyit ivott, a szükségesből</w:t>
+      </w:r>
+      <w:bookmarkStart w:id="0" w:name="_GoBack"/>
+      <w:bookmarkEnd w:id="0"/>
     </w:p>
     <w:p>
       <w:pPr>
@@ -651,6 +665,7 @@
         </w:numPr>
       </w:pPr>
       <w:r>
+        <w:lastRenderedPageBreak/>
         <w:t>feladat amire épül</w:t>
       </w:r>
     </w:p>
@@ -663,7 +678,6 @@
         </w:numPr>
       </w:pPr>
       <w:r>
-        <w:lastRenderedPageBreak/>
         <w:t>felhasználható megoldási idő</w:t>
       </w:r>
     </w:p>
@@ -784,8 +798,6 @@
       <w:r>
         <w:t xml:space="preserve"> Innen szintúgy nem nyomhatunk az OK-ra mindaddig míg ki nem töltöttük az összes mezőt.</w:t>
       </w:r>
-      <w:bookmarkStart w:id="0" w:name="_GoBack"/>
-      <w:bookmarkEnd w:id="0"/>
     </w:p>
     <w:p>
       <w:r>
@@ -2112,7 +2124,7 @@
 </file>
 
 <file path=customXml/itemProps1.xml><?xml version="1.0" encoding="utf-8"?>
-<ds:datastoreItem xmlns:ds="http://schemas.openxmlformats.org/officeDocument/2006/customXml" ds:itemID="{52D2ADD4-A0EA-41C8-92BA-1BEE52448263}">
+<ds:datastoreItem xmlns:ds="http://schemas.openxmlformats.org/officeDocument/2006/customXml" ds:itemID="{F0AA5496-AB9B-4263-9E47-8E35E5A8FD4F}">
   <ds:schemaRefs>
     <ds:schemaRef ds:uri="http://schemas.openxmlformats.org/officeDocument/2006/bibliography"/>
   </ds:schemaRefs>

</xml_diff>